<commit_message>
updated script with more balanced lines and including the interview with Mariana
</commit_message>
<xml_diff>
--- a/research_project/FLL_Wow_Demo_Script_Photos_Ar_Scan.docx
+++ b/research_project/FLL_Wow_Demo_Script_Photos_Ar_Scan.docx
@@ -7,21 +7,16 @@
         <w:jc w:val="center"/>
       </w:pPr>
       <w:r>
-        <w:rPr>
-          <w:b/>
-          <w:sz w:val="36"/>
-        </w:rPr>
-        <w:t>FLL Research Project Skit Script</w:t>
-        <w:br/>
-        <w:t>“Photos Aren’t Enough — Scan First, Restore Safer!”</w:t>
+        <w:t>FLL WOW Demo Script (Balanced v9): Expert + Build Problems + Live Scan + AR</w:t>
       </w:r>
     </w:p>
     <w:p/>
     <w:p>
-      <w:pPr>
-        <w:pStyle w:val="Heading1"/>
-      </w:pPr>
       <w:r>
+        <w:rPr>
+          <w:b/>
+          <w:sz w:val="26"/>
+        </w:rPr>
         <w:t>Roles</w:t>
       </w:r>
     </w:p>
@@ -30,13 +25,7 @@
         <w:pStyle w:val="ListBullet"/>
       </w:pPr>
       <w:r>
-        <w:rPr>
-          <w:b/>
-        </w:rPr>
-        <w:t>A</w:t>
-      </w:r>
-      <w:r>
-        <w:t xml:space="preserve"> — Remote Expert</w:t>
+        <w:t>A = Remote Expert (today’s remote conservator)</w:t>
       </w:r>
     </w:p>
     <w:p>
@@ -44,13 +33,7 @@
         <w:pStyle w:val="ListBullet"/>
       </w:pPr>
       <w:r>
-        <w:rPr>
-          <w:b/>
-        </w:rPr>
-        <w:t>K</w:t>
-      </w:r>
-      <w:r>
-        <w:t xml:space="preserve"> — Field Archaeologist + Conservation Tech</w:t>
+        <w:t>K = Field Archaeologist + Conservation Tech</w:t>
       </w:r>
     </w:p>
     <w:p>
@@ -58,13 +41,7 @@
         <w:pStyle w:val="ListBullet"/>
       </w:pPr>
       <w:r>
-        <w:rPr>
-          <w:b/>
-        </w:rPr>
-        <w:t>C</w:t>
-      </w:r>
-      <w:r>
-        <w:t xml:space="preserve"> — Scanner Operator</w:t>
+        <w:t>C = Scanner Operator</w:t>
       </w:r>
     </w:p>
     <w:p>
@@ -72,13 +49,7 @@
         <w:pStyle w:val="ListBullet"/>
       </w:pPr>
       <w:r>
-        <w:rPr>
-          <w:b/>
-        </w:rPr>
-        <w:t>R</w:t>
-      </w:r>
-      <w:r>
-        <w:t xml:space="preserve"> — Scanner Engineer</w:t>
+        <w:t>R = Scanner Engineer</w:t>
       </w:r>
     </w:p>
     <w:p>
@@ -86,21 +57,17 @@
         <w:pStyle w:val="ListBullet"/>
       </w:pPr>
       <w:r>
+        <w:t>S = AR Visualizer / Museum Educator</w:t>
+      </w:r>
+    </w:p>
+    <w:p/>
+    <w:p>
+      <w:r>
         <w:rPr>
           <w:b/>
+          <w:sz w:val="26"/>
         </w:rPr>
-        <w:t>S</w:t>
-      </w:r>
-      <w:r>
-        <w:t xml:space="preserve"> — AR Visualizer / Museum Educator</w:t>
-      </w:r>
-    </w:p>
-    <w:p>
-      <w:pPr>
-        <w:pStyle w:val="Heading1"/>
-      </w:pPr>
-      <w:r>
-        <w:t>Memory cues (say these with a little rhythm)</w:t>
+        <w:t>Memorable cues</w:t>
       </w:r>
     </w:p>
     <w:p>
@@ -108,7 +75,7 @@
         <w:pStyle w:val="ListBullet"/>
       </w:pPr>
       <w:r>
-        <w:t>“Pics first!” (photos)</w:t>
+        <w:t>“Pics first!”</w:t>
       </w:r>
     </w:p>
     <w:p>
@@ -116,7 +83,7 @@
         <w:pStyle w:val="ListBullet"/>
       </w:pPr>
       <w:r>
-        <w:t>“Not enough!” (expert)</w:t>
+        <w:t>“Not enough!”</w:t>
       </w:r>
     </w:p>
     <w:p>
@@ -124,7 +91,7 @@
         <w:pStyle w:val="ListBullet"/>
       </w:pPr>
       <w:r>
-        <w:t>“Spin and scan!” (platform)</w:t>
+        <w:t>“Bigger table!”</w:t>
       </w:r>
     </w:p>
     <w:p>
@@ -132,7 +99,7 @@
         <w:pStyle w:val="ListBullet"/>
       </w:pPr>
       <w:r>
-        <w:t>“Ghost guide!” (AR overlay)</w:t>
+        <w:t>“Spin and scan!”</w:t>
       </w:r>
     </w:p>
     <w:p>
@@ -140,28 +107,33 @@
         <w:pStyle w:val="ListBullet"/>
       </w:pPr>
       <w:r>
-        <w:t>“Scan first—restore safer!” (final)</w:t>
+        <w:t>“Ghost guide!”</w:t>
       </w:r>
     </w:p>
     <w:p>
       <w:pPr>
-        <w:pStyle w:val="Heading1"/>
+        <w:pStyle w:val="ListBullet"/>
       </w:pPr>
       <w:r>
+        <w:t>“Scan first — restore safer!”</w:t>
+      </w:r>
+    </w:p>
+    <w:p/>
+    <w:p>
+      <w:r>
+        <w:rPr>
+          <w:b/>
+          <w:sz w:val="26"/>
+        </w:rPr>
         <w:t>Script</w:t>
       </w:r>
     </w:p>
     <w:p>
       <w:r>
-        <w:t>Aim: ~3 minutes</w:t>
-      </w:r>
-    </w:p>
-    <w:p>
-      <w:pPr>
-        <w:pStyle w:val="Heading2"/>
-      </w:pPr>
-      <w:r>
-        <w:t>Scene 1 — Discovery (0:00–0:30)</w:t>
+        <w:rPr>
+          <w:b/>
+        </w:rPr>
+        <w:t>Scene 1 — Discovery (0:00–0:25)</w:t>
       </w:r>
     </w:p>
     <w:p>
@@ -172,7 +144,7 @@
         <w:t xml:space="preserve">K: </w:t>
       </w:r>
       <w:r>
-        <w:t>Team, look what we found— a tiny horse-and-rider figurine… but it’s broken. And it’s super delicate. If we touch it too much, we could chip it or rub off details. Normally we’d pack it up and ship it to an expert, but shipping can shake it around. So first we’ll try the easiest thing… Pics first!</w:t>
+        <w:t>Team, look what we found — a tiny horse-and-rider figurine… but it’s broken into delicate pieces. My job is to protect it, because too much touching can chip edges or rub off details. First step: Pics first!</w:t>
       </w:r>
     </w:p>
     <w:p>
@@ -183,27 +155,16 @@
         <w:t xml:space="preserve">C: </w:t>
       </w:r>
       <w:r>
-        <w:t>Pics first! I’m on it.</w:t>
+        <w:t>Pics first! I’ll take clear shots from all sides, plus close-ups of the break edges.</w:t>
       </w:r>
     </w:p>
+    <w:p/>
     <w:p>
-      <w:pPr/>
       <w:r>
         <w:rPr>
           <w:b/>
         </w:rPr>
-        <w:t xml:space="preserve">[Action] </w:t>
-      </w:r>
-      <w:r>
-        <w:t>C holds up the iPad like a camera. K handles the “artifact” carefully.</w:t>
-      </w:r>
-    </w:p>
-    <w:p>
-      <w:pPr>
-        <w:pStyle w:val="Heading2"/>
-      </w:pPr>
-      <w:r>
-        <w:t>Scene 2 — Photos (0:30–1:05)</w:t>
+        <w:t>Scene 2 — Photos (0:25–0:55)</w:t>
       </w:r>
     </w:p>
     <w:p>
@@ -214,7 +175,7 @@
         <w:t xml:space="preserve">R: </w:t>
       </w:r>
       <w:r>
-        <w:t>Photos are the normal way to share a find fast. But restoration is like a 3D puzzle. Photos are flat, and sometimes they hide the shape you really need.</w:t>
+        <w:t>Photos are fast, but restoration is a 3D puzzle. Photos are flat, so they can hide depth, curves, and how broken edges really fit.</w:t>
       </w:r>
     </w:p>
     <w:p>
@@ -225,7 +186,7 @@
         <w:t xml:space="preserve">C: </w:t>
       </w:r>
       <w:r>
-        <w:t>Okay: top view… side view… close-up… ‘artsy angle’… and… BOOM. Sent!</w:t>
+        <w:t>Top view… left… right… close-up… and a ruler shot for scale. Sending them now!</w:t>
       </w:r>
     </w:p>
     <w:p>
@@ -236,27 +197,16 @@
         <w:t xml:space="preserve">K: </w:t>
       </w:r>
       <w:r>
-        <w:t>Now we wait for the expert.</w:t>
+        <w:t>Now we ask the expert what to do next.</w:t>
       </w:r>
     </w:p>
+    <w:p/>
     <w:p>
-      <w:pPr/>
       <w:r>
         <w:rPr>
           <w:b/>
         </w:rPr>
-        <w:t xml:space="preserve">[Action] </w:t>
-      </w:r>
-      <w:r>
-        <w:t>C takes several quick photos from different angles, then mimics sending them.</w:t>
-      </w:r>
-    </w:p>
-    <w:p>
-      <w:pPr>
-        <w:pStyle w:val="Heading2"/>
-      </w:pPr>
-      <w:r>
-        <w:t>Scene 3 — Expert says “helpful, but…” (1:05–1:35)</w:t>
+        <w:t>Scene 3 — Expert reply (0:55–1:25)</w:t>
       </w:r>
     </w:p>
     <w:p>
@@ -267,7 +217,59 @@
         <w:t xml:space="preserve">A: </w:t>
       </w:r>
       <w:r>
-        <w:t>Hi team! Thanks for the photos— they help, and I can tell it’s a horse-and-rider. But… not enough!</w:t>
+        <w:t>Hi team — thanks for the photos. Great start… but not enough! For restoration, I need 3D: I need to rotate it, see depth, and compare break edges. Photos don’t let me do that reliably, especially for tiny cracks. Can you send a 3D scan?</w:t>
+      </w:r>
+    </w:p>
+    <w:p>
+      <w:r>
+        <w:rPr>
+          <w:b/>
+        </w:rPr>
+        <w:t xml:space="preserve">R: </w:t>
+      </w:r>
+      <w:r>
+        <w:t>That’s exactly the problem we designed for: better detail with less handling.</w:t>
+      </w:r>
+    </w:p>
+    <w:p/>
+    <w:p>
+      <w:r>
+        <w:rPr>
+          <w:b/>
+        </w:rPr>
+        <w:t>Scene 4 — Start scan + slides while scanning (1:25–3:05)</w:t>
+      </w:r>
+    </w:p>
+    <w:p>
+      <w:r>
+        <w:rPr>
+          <w:b/>
+        </w:rPr>
+        <w:t xml:space="preserve">C: </w:t>
+      </w:r>
+      <w:r>
+        <w:t>Starting the scan. I’m placing the pieces carefully, turning on steady rotation, and checking lighting. If you hear the motor, that’s the turntable — please no bumps!</w:t>
+      </w:r>
+    </w:p>
+    <w:p>
+      <w:r>
+        <w:t>S: While it scans, here’s how this started. We talked to a real restoration expert named Mariana. She told us two problems: identifying which pieces belong where, and doing it without risky handling.</w:t>
+      </w:r>
+    </w:p>
+    <w:p>
+      <w:r>
+        <w:t>A: Mariana told us: in restoration, every extra touch is a risk. And as your remote expert today, I agree — document first, then decide, don’t guess with your hands.</w:t>
+      </w:r>
+    </w:p>
+    <w:p>
+      <w:r>
+        <w:rPr>
+          <w:b/>
+        </w:rPr>
+        <w:t xml:space="preserve">R: </w:t>
+      </w:r>
+      <w:r>
+        <w:t>Then we tried scanning by walking around with a phone. Problem one: inconsistent results — we moved differently each time, so the scan warped or missed areas.</w:t>
       </w:r>
     </w:p>
     <w:p>
@@ -278,7 +280,70 @@
         <w:t xml:space="preserve">K: </w:t>
       </w:r>
       <w:r>
-        <w:t>Not enough?</w:t>
+        <w:t>Problem two: our first turntable was too small, so the scan grabbed unwanted stuff — table edges and the stand — and the model got messy.</w:t>
+      </w:r>
+    </w:p>
+    <w:p>
+      <w:r>
+        <w:rPr>
+          <w:b/>
+        </w:rPr>
+        <w:t xml:space="preserve">R: </w:t>
+      </w:r>
+      <w:r>
+        <w:t>So we said: Bigger table! We built a wider, steadier platform to keep background out. We also added up-and-down movement to capture different heights.</w:t>
+      </w:r>
+    </w:p>
+    <w:p>
+      <w:r>
+        <w:rPr>
+          <w:b/>
+        </w:rPr>
+        <w:t xml:space="preserve">K: </w:t>
+      </w:r>
+      <w:r>
+        <w:t>Our safety rule is: stabilize, don’t squeeze; align, don’t force. The platform helps us follow that rule.</w:t>
+      </w:r>
+    </w:p>
+    <w:p>
+      <w:r>
+        <w:rPr>
+          <w:b/>
+        </w:rPr>
+        <w:t xml:space="preserve">S: </w:t>
+      </w:r>
+      <w:r>
+        <w:t>We also chose a test object with clear features — horse body, rider, and small details — so we can tell if the scan is truly accurate.</w:t>
+      </w:r>
+    </w:p>
+    <w:p>
+      <w:r>
+        <w:t>C: Progress check: halfway. When it finishes, I’ll export the model and send it to our remote expert in seconds.</w:t>
+      </w:r>
+    </w:p>
+    <w:p/>
+    <w:p>
+      <w:r>
+        <w:rPr>
+          <w:b/>
+        </w:rPr>
+        <w:t>Scene 5 — Expert receives scan + gives guidance (3:05–3:55)</w:t>
+      </w:r>
+    </w:p>
+    <w:p>
+      <w:r>
+        <w:rPr>
+          <w:b/>
+        </w:rPr>
+        <w:t xml:space="preserve">K: </w:t>
+      </w:r>
+      <w:r>
+        <w:t>Instead of shipping fragile pieces, we ship the scan. That’s faster and safer for the artifact.</w:t>
+      </w:r>
+    </w:p>
+    <w:p>
+      <w:r>
+        <w:t>C: Scan finished! Exporting… saving… uploading… and sending the 3D model to our remote expert now.</w:t>
       </w:r>
     </w:p>
     <w:p>
@@ -289,7 +354,7 @@
         <w:t xml:space="preserve">A: </w:t>
       </w:r>
       <w:r>
-        <w:t>Not enough detail for restoration. I need to see the depth, the curves, and how the broken edges match. With photos, I can’t rotate it or measure it well. If we guess from photos, we might fit pieces wrong and damage it. Can you send me a 3D scan?</w:t>
+        <w:t>Got it. Much better. Now I can rotate, zoom, and compare edges without touching the real pieces. My advice: don’t force fits; test alignment digitally first, and circle the uncertain spots. Then we can compare your scan to a known reference model for guidance.</w:t>
       </w:r>
     </w:p>
     <w:p>
@@ -300,15 +365,82 @@
         <w:t xml:space="preserve">R: </w:t>
       </w:r>
       <w:r>
-        <w:t>That’s exactly why we built our scanner.</w:t>
+        <w:t>And we keep it honest: any guide is a hypothesis — experts compare to references, then humans decide.</w:t>
       </w:r>
     </w:p>
     <w:p>
-      <w:pPr>
-        <w:pStyle w:val="Heading2"/>
-      </w:pPr>
       <w:r>
-        <w:t>Scene 4 — Spin and Scan (1:35–2:20)</w:t>
+        <w:rPr>
+          <w:b/>
+        </w:rPr>
+        <w:t xml:space="preserve">S: </w:t>
+      </w:r>
+      <w:r>
+        <w:t>Now we’ll use that guidance in AR, and we’ll narrate what you’re seeing like a mini museum tour.</w:t>
+      </w:r>
+    </w:p>
+    <w:p/>
+    <w:p>
+      <w:r>
+        <w:rPr>
+          <w:b/>
+        </w:rPr>
+        <w:t>Scene 6 — AR reconstruction attempt (3:55–4:45)</w:t>
+      </w:r>
+    </w:p>
+    <w:p>
+      <w:r>
+        <w:rPr>
+          <w:b/>
+        </w:rPr>
+        <w:t xml:space="preserve">S: </w:t>
+      </w:r>
+      <w:r>
+        <w:t>Now the wow moment: Ghost guide! We overlay our scan with a guide model in Augmented Reality. When we line it up, the overlay makes missing parts and wrong angles obvious.</w:t>
+      </w:r>
+    </w:p>
+    <w:p>
+      <w:r>
+        <w:rPr>
+          <w:b/>
+        </w:rPr>
+        <w:t xml:space="preserve">C: </w:t>
+      </w:r>
+      <w:r>
+        <w:t>I’m adjusting position and scale… tiny moves… okay, now the horse body lines up. I’ll toggle the overlay on and off so you can see the difference.</w:t>
+      </w:r>
+    </w:p>
+    <w:p>
+      <w:r>
+        <w:rPr>
+          <w:b/>
+        </w:rPr>
+        <w:t xml:space="preserve">C: </w:t>
+      </w:r>
+      <w:r>
+        <w:t>If we want, we can freeze this view and screenshot it to send back for feedback.</w:t>
+      </w:r>
+    </w:p>
+    <w:p>
+      <w:r>
+        <w:rPr>
+          <w:b/>
+        </w:rPr>
+        <w:t xml:space="preserve">K: </w:t>
+      </w:r>
+      <w:r>
+        <w:t>This helps restoration because we can plan safely before touching and forcing pieces together. Less trial-and-error means fewer breaks and fewer mistakes.</w:t>
+      </w:r>
+    </w:p>
+    <w:p>
+      <w:r>
+        <w:rPr>
+          <w:b/>
+        </w:rPr>
+        <w:t xml:space="preserve">A: </w:t>
+      </w:r>
+      <w:r>
+        <w:t>Exactly: digital first, hands second. That protects history and helps the whole team talk about the same spot.</w:t>
       </w:r>
     </w:p>
     <w:p>
@@ -319,7 +451,7 @@
         <w:t xml:space="preserve">R: </w:t>
       </w:r>
       <w:r>
-        <w:t>Our platform does two things: it spins and it moves up and down. That means the camera gets lots of angles while the artifact sits still. Less grabbing, less turning, less risk. Ready for our catchphrase?</w:t>
+        <w:t>And because our scan is consistent, the expert can say: rotate here, check this edge, measure this gap — and we can all see it together.</w:t>
       </w:r>
     </w:p>
     <w:p>
@@ -327,10 +459,19 @@
         <w:rPr>
           <w:b/>
         </w:rPr>
-        <w:t xml:space="preserve">R + K: </w:t>
+        <w:t xml:space="preserve">S: </w:t>
       </w:r>
       <w:r>
-        <w:t>Spin and scan!</w:t>
+        <w:t>That’s also great for museums and schools: you can show what we know for sure, and what’s still a best-guess.</w:t>
+      </w:r>
+    </w:p>
+    <w:p/>
+    <w:p>
+      <w:r>
+        <w:rPr>
+          <w:b/>
+        </w:rPr>
+        <w:t>Scene 7 — Close (4:45–5:00)</w:t>
       </w:r>
     </w:p>
     <w:p>
@@ -338,52 +479,10 @@
         <w:rPr>
           <w:b/>
         </w:rPr>
-        <w:t xml:space="preserve">C: </w:t>
+        <w:t xml:space="preserve">R: </w:t>
       </w:r>
       <w:r>
-        <w:t>Spin and scan! Starting the scan… Everybody, no bumping the table—this horse is famous.</w:t>
-      </w:r>
-    </w:p>
-    <w:p>
-      <w:r>
-        <w:rPr>
-          <w:b/>
-        </w:rPr>
-        <w:t xml:space="preserve">K: </w:t>
-      </w:r>
-      <w:r>
-        <w:t>And now we can send the expert the scan, not the fragile pieces.</w:t>
-      </w:r>
-    </w:p>
-    <w:p>
-      <w:r>
-        <w:rPr>
-          <w:b/>
-        </w:rPr>
-        <w:t xml:space="preserve">C: </w:t>
-      </w:r>
-      <w:r>
-        <w:t>Sending the 3D model… whoosh!</w:t>
-      </w:r>
-    </w:p>
-    <w:p>
-      <w:pPr/>
-      <w:r>
-        <w:rPr>
-          <w:b/>
-        </w:rPr>
-        <w:t xml:space="preserve">[Action] </w:t>
-      </w:r>
-      <w:r>
-        <w:t>C places the object on the platform and starts a scan in Polycam.</w:t>
-      </w:r>
-    </w:p>
-    <w:p>
-      <w:pPr>
-        <w:pStyle w:val="Heading2"/>
-      </w:pPr>
-      <w:r>
-        <w:t>Scene 5 — Expert sends the reference model (2:20–2:55)</w:t>
+        <w:t>Photos start it — scans solve it.</w:t>
       </w:r>
     </w:p>
     <w:p>
@@ -394,134 +493,7 @@
         <w:t xml:space="preserve">A: </w:t>
       </w:r>
       <w:r>
-        <w:t>Awesome—this scan is way better. Now I can rotate it like it’s in my hands—without touching it. Next, I’m sending you a reference model from a real museum: the Hunt Museum’s horse-and-rider figurine.</w:t>
-      </w:r>
-    </w:p>
-    <w:p>
-      <w:r>
-        <w:rPr>
-          <w:b/>
-        </w:rPr>
-        <w:t xml:space="preserve">K: </w:t>
-      </w:r>
-      <w:r>
-        <w:t>So it’s like a ‘museum twin’?</w:t>
-      </w:r>
-    </w:p>
-    <w:p>
-      <w:r>
-        <w:rPr>
-          <w:b/>
-        </w:rPr>
-        <w:t xml:space="preserve">A: </w:t>
-      </w:r>
-      <w:r>
-        <w:t>Exactly! Not the same one, but a helpful comparison. We call it a best-guess guide, not a guarantee.</w:t>
-      </w:r>
-    </w:p>
-    <w:p>
-      <w:r>
-        <w:rPr>
-          <w:b/>
-        </w:rPr>
-        <w:t xml:space="preserve">R: </w:t>
-      </w:r>
-      <w:r>
-        <w:t>Important: we label it as a hypothesis, because experts compare, then humans decide.</w:t>
-      </w:r>
-    </w:p>
-    <w:p>
-      <w:pPr>
-        <w:pStyle w:val="Heading2"/>
-      </w:pPr>
-      <w:r>
-        <w:t>Scene 6 — WOW: AR “Ghost guide” overlay (2:55–3:30)</w:t>
-      </w:r>
-    </w:p>
-    <w:p>
-      <w:r>
-        <w:rPr>
-          <w:b/>
-        </w:rPr>
-        <w:t xml:space="preserve">S: </w:t>
-      </w:r>
-      <w:r>
-        <w:t>Now the wow moment— Ghost guide! We take our scan and the museum model and overlay them in Augmented Reality.</w:t>
-      </w:r>
-    </w:p>
-    <w:p>
-      <w:r>
-        <w:rPr>
-          <w:b/>
-        </w:rPr>
-        <w:t xml:space="preserve">S: </w:t>
-      </w:r>
-      <w:r>
-        <w:t>Here’s our scan… and here’s the museum horse-and-rider as a see-through guide. When we line them up, we can see what’s missing and where parts should go—without forcing pieces together.</w:t>
-      </w:r>
-    </w:p>
-    <w:p>
-      <w:r>
-        <w:rPr>
-          <w:b/>
-        </w:rPr>
-        <w:t xml:space="preserve">C: </w:t>
-      </w:r>
-      <w:r>
-        <w:t>It’s like the artifact is saying, ‘This part goes here!’</w:t>
-      </w:r>
-    </w:p>
-    <w:p>
-      <w:r>
-        <w:rPr>
-          <w:b/>
-        </w:rPr>
-        <w:t xml:space="preserve">K: </w:t>
-      </w:r>
-      <w:r>
-        <w:t>And that means safer restoration.</w:t>
-      </w:r>
-    </w:p>
-    <w:p>
-      <w:pPr/>
-      <w:r>
-        <w:rPr>
-          <w:b/>
-        </w:rPr>
-        <w:t xml:space="preserve">[Action] </w:t>
-      </w:r>
-      <w:r>
-        <w:t>S shows the AR overlay on the iPad and points to a missing area or misalignment.</w:t>
-      </w:r>
-    </w:p>
-    <w:p>
-      <w:pPr>
-        <w:pStyle w:val="Heading2"/>
-      </w:pPr>
-      <w:r>
-        <w:t>Scene 7 — Closing (3:30–3:45)</w:t>
-      </w:r>
-    </w:p>
-    <w:p>
-      <w:r>
-        <w:rPr>
-          <w:b/>
-        </w:rPr>
-        <w:t xml:space="preserve">R: </w:t>
-      </w:r>
-      <w:r>
-        <w:t>Photos start it—scans solve it.</w:t>
-      </w:r>
-    </w:p>
-    <w:p>
-      <w:r>
-        <w:rPr>
-          <w:b/>
-        </w:rPr>
-        <w:t xml:space="preserve">A: </w:t>
-      </w:r>
-      <w:r>
-        <w:t>A reference model guides us without guessing.</w:t>
+        <w:t>A guide model reduces guessing.</w:t>
       </w:r>
     </w:p>
     <w:p>
@@ -554,7 +526,7 @@
         <w:t xml:space="preserve">C: </w:t>
       </w:r>
       <w:r>
-        <w:t>Scan first—restore safer!</w:t>
+        <w:t>Scan first — restore safer!</w:t>
       </w:r>
     </w:p>
     <w:p>
@@ -562,10 +534,65 @@
         <w:rPr>
           <w:b/>
         </w:rPr>
-        <w:t xml:space="preserve">All (optional): </w:t>
+        <w:t xml:space="preserve">ALL: </w:t>
       </w:r>
       <w:r>
-        <w:t>Scan first—restore safer!</w:t>
+        <w:t>Scan first — restore safer!</w:t>
+      </w:r>
+    </w:p>
+    <w:p/>
+    <w:p>
+      <w:r>
+        <w:rPr>
+          <w:b/>
+          <w:sz w:val="26"/>
+        </w:rPr>
+        <w:t>Word counts (spoken lines only)</w:t>
+      </w:r>
+    </w:p>
+    <w:p>
+      <w:r>
+        <w:t>Note: The final “ALL” chant is not included in per-speaker counts.</w:t>
+      </w:r>
+    </w:p>
+    <w:p>
+      <w:pPr>
+        <w:pStyle w:val="ListBullet"/>
+      </w:pPr>
+      <w:r>
+        <w:t>A: 141 words</w:t>
+      </w:r>
+    </w:p>
+    <w:p>
+      <w:pPr>
+        <w:pStyle w:val="ListBullet"/>
+      </w:pPr>
+      <w:r>
+        <w:t>K: 135 words</w:t>
+      </w:r>
+    </w:p>
+    <w:p>
+      <w:pPr>
+        <w:pStyle w:val="ListBullet"/>
+      </w:pPr>
+      <w:r>
+        <w:t>R: 138 words</w:t>
+      </w:r>
+    </w:p>
+    <w:p>
+      <w:pPr>
+        <w:pStyle w:val="ListBullet"/>
+      </w:pPr>
+      <w:r>
+        <w:t>S: 134 words</w:t>
+      </w:r>
+    </w:p>
+    <w:p>
+      <w:pPr>
+        <w:pStyle w:val="ListBullet"/>
+      </w:pPr>
+      <w:r>
+        <w:t>C: 140 words</w:t>
       </w:r>
     </w:p>
     <w:sectPr>
@@ -942,7 +969,7 @@
     <w:qFormat/>
     <w:rsid w:val="00FC693F"/>
     <w:rPr>
-      <w:rFonts w:ascii="Calibri" w:hAnsi="Calibri"/>
+      <w:rFonts w:ascii="Calibri" w:hAnsi="Calibri" w:eastAsia="Calibri"/>
       <w:sz w:val="22"/>
     </w:rPr>
   </w:style>

</xml_diff>